<commit_message>
Aggiunti screen, manuale e ripetiz eventi
</commit_message>
<xml_diff>
--- a/Documentazione/GDPRPrj_ManualeUtente/GDPRPrj_ManualeUtente_v0.1.docx
+++ b/Documentazione/GDPRPrj_ManualeUtente/GDPRPrj_ManualeUtente_v0.1.docx
@@ -53,8 +53,6 @@
           <w14:reflection w14:blurRad="0" w14:stA="44000" w14:stPos="0" w14:endA="0" w14:endPos="12000" w14:dist="0" w14:dir="5400000" w14:fadeDir="5400000" w14:sx="100000" w14:sy="-100000" w14:kx="0" w14:ky="0" w14:algn="bl"/>
         </w:rPr>
       </w:pPr>
-      <w:bookmarkStart w:id="0" w:name="_GoBack"/>
-      <w:bookmarkEnd w:id="0"/>
     </w:p>
     <w:p>
       <w:pPr>
@@ -86,7 +84,8 @@
     <w:sdt>
       <w:sdtPr>
         <w:rPr>
-          <w:rFonts w:eastAsiaTheme="minorHAnsi"/>
+          <w:rFonts w:eastAsiaTheme="minorHAnsi" w:cstheme="minorBidi"/>
+          <w:b w:val="0"/>
           <w:color w:val="auto"/>
           <w:sz w:val="22"/>
           <w:szCs w:val="22"/>
@@ -100,7 +99,6 @@
       </w:sdtPr>
       <w:sdtEndPr>
         <w:rPr>
-          <w:b w:val="0"/>
           <w:bCs/>
         </w:rPr>
       </w:sdtEndPr>
@@ -146,7 +144,7 @@
             </w:rPr>
             <w:fldChar w:fldCharType="separate"/>
           </w:r>
-          <w:hyperlink w:anchor="_Toc4003749" w:history="1">
+          <w:hyperlink w:anchor="_Toc4056475" w:history="1">
             <w:r>
               <w:rPr>
                 <w:rStyle w:val="Collegamentoipertestuale"/>
@@ -173,7 +171,7 @@
                 <w:noProof/>
                 <w:webHidden/>
               </w:rPr>
-              <w:instrText xml:space="preserve"> PAGEREF _Toc4003749 \h </w:instrText>
+              <w:instrText xml:space="preserve"> PAGEREF _Toc4056475 \h </w:instrText>
             </w:r>
             <w:r>
               <w:rPr>
@@ -216,7 +214,7 @@
               <w:lang w:eastAsia="it-IT"/>
             </w:rPr>
           </w:pPr>
-          <w:hyperlink w:anchor="_Toc4003750" w:history="1">
+          <w:hyperlink w:anchor="_Toc4056476" w:history="1">
             <w:r>
               <w:rPr>
                 <w:rStyle w:val="Collegamentoipertestuale"/>
@@ -243,7 +241,7 @@
                 <w:noProof/>
                 <w:webHidden/>
               </w:rPr>
-              <w:instrText xml:space="preserve"> PAGEREF _Toc4003750 \h </w:instrText>
+              <w:instrText xml:space="preserve"> PAGEREF _Toc4056476 \h </w:instrText>
             </w:r>
             <w:r>
               <w:rPr>
@@ -286,7 +284,7 @@
               <w:lang w:eastAsia="it-IT"/>
             </w:rPr>
           </w:pPr>
-          <w:hyperlink w:anchor="_Toc4003751" w:history="1">
+          <w:hyperlink w:anchor="_Toc4056477" w:history="1">
             <w:r>
               <w:rPr>
                 <w:rStyle w:val="Collegamentoipertestuale"/>
@@ -313,7 +311,7 @@
                 <w:noProof/>
                 <w:webHidden/>
               </w:rPr>
-              <w:instrText xml:space="preserve"> PAGEREF _Toc4003751 \h </w:instrText>
+              <w:instrText xml:space="preserve"> PAGEREF _Toc4056477 \h </w:instrText>
             </w:r>
             <w:r>
               <w:rPr>
@@ -356,7 +354,7 @@
               <w:lang w:eastAsia="it-IT"/>
             </w:rPr>
           </w:pPr>
-          <w:hyperlink w:anchor="_Toc4003752" w:history="1">
+          <w:hyperlink w:anchor="_Toc4056478" w:history="1">
             <w:r>
               <w:rPr>
                 <w:rStyle w:val="Collegamentoipertestuale"/>
@@ -383,7 +381,7 @@
                 <w:noProof/>
                 <w:webHidden/>
               </w:rPr>
-              <w:instrText xml:space="preserve"> PAGEREF _Toc4003752 \h </w:instrText>
+              <w:instrText xml:space="preserve"> PAGEREF _Toc4056478 \h </w:instrText>
             </w:r>
             <w:r>
               <w:rPr>
@@ -426,7 +424,7 @@
               <w:lang w:eastAsia="it-IT"/>
             </w:rPr>
           </w:pPr>
-          <w:hyperlink w:anchor="_Toc4003753" w:history="1">
+          <w:hyperlink w:anchor="_Toc4056479" w:history="1">
             <w:r>
               <w:rPr>
                 <w:rStyle w:val="Collegamentoipertestuale"/>
@@ -453,7 +451,7 @@
                 <w:noProof/>
                 <w:webHidden/>
               </w:rPr>
-              <w:instrText xml:space="preserve"> PAGEREF _Toc4003753 \h </w:instrText>
+              <w:instrText xml:space="preserve"> PAGEREF _Toc4056479 \h </w:instrText>
             </w:r>
             <w:r>
               <w:rPr>
@@ -496,7 +494,7 @@
               <w:lang w:eastAsia="it-IT"/>
             </w:rPr>
           </w:pPr>
-          <w:hyperlink w:anchor="_Toc4003754" w:history="1">
+          <w:hyperlink w:anchor="_Toc4056480" w:history="1">
             <w:r>
               <w:rPr>
                 <w:rStyle w:val="Collegamentoipertestuale"/>
@@ -523,7 +521,7 @@
                 <w:noProof/>
                 <w:webHidden/>
               </w:rPr>
-              <w:instrText xml:space="preserve"> PAGEREF _Toc4003754 \h </w:instrText>
+              <w:instrText xml:space="preserve"> PAGEREF _Toc4056480 \h </w:instrText>
             </w:r>
             <w:r>
               <w:rPr>
@@ -566,7 +564,7 @@
               <w:lang w:eastAsia="it-IT"/>
             </w:rPr>
           </w:pPr>
-          <w:hyperlink w:anchor="_Toc4003755" w:history="1">
+          <w:hyperlink w:anchor="_Toc4056481" w:history="1">
             <w:r>
               <w:rPr>
                 <w:rStyle w:val="Collegamentoipertestuale"/>
@@ -593,7 +591,7 @@
                 <w:noProof/>
                 <w:webHidden/>
               </w:rPr>
-              <w:instrText xml:space="preserve"> PAGEREF _Toc4003755 \h </w:instrText>
+              <w:instrText xml:space="preserve"> PAGEREF _Toc4056481 \h </w:instrText>
             </w:r>
             <w:r>
               <w:rPr>
@@ -636,7 +634,7 @@
               <w:lang w:eastAsia="it-IT"/>
             </w:rPr>
           </w:pPr>
-          <w:hyperlink w:anchor="_Toc4003756" w:history="1">
+          <w:hyperlink w:anchor="_Toc4056482" w:history="1">
             <w:r>
               <w:rPr>
                 <w:rStyle w:val="Collegamentoipertestuale"/>
@@ -663,7 +661,7 @@
                 <w:noProof/>
                 <w:webHidden/>
               </w:rPr>
-              <w:instrText xml:space="preserve"> PAGEREF _Toc4003756 \h </w:instrText>
+              <w:instrText xml:space="preserve"> PAGEREF _Toc4056482 \h </w:instrText>
             </w:r>
             <w:r>
               <w:rPr>
@@ -683,7 +681,7 @@
                 <w:noProof/>
                 <w:webHidden/>
               </w:rPr>
-              <w:t>4</w:t>
+              <w:t>5</w:t>
             </w:r>
             <w:r>
               <w:rPr>
@@ -772,7 +770,10 @@
         </w:rPr>
       </w:pPr>
     </w:p>
-    <w:p/>
+    <w:p>
+      <w:bookmarkStart w:id="0" w:name="_GoBack"/>
+      <w:bookmarkEnd w:id="0"/>
+    </w:p>
     <w:p/>
     <w:p>
       <w:pPr>
@@ -818,7 +819,7 @@
       <w:pPr>
         <w:pStyle w:val="Titolo1"/>
       </w:pPr>
-      <w:bookmarkStart w:id="1" w:name="_Toc4003749"/>
+      <w:bookmarkStart w:id="1" w:name="_Toc4056475"/>
       <w:r>
         <w:lastRenderedPageBreak/>
         <w:t>I</w:t>
@@ -846,7 +847,7 @@
       <w:pPr>
         <w:pStyle w:val="Titolo1"/>
       </w:pPr>
-      <w:bookmarkStart w:id="2" w:name="_Toc4003750"/>
+      <w:bookmarkStart w:id="2" w:name="_Toc4056476"/>
       <w:r>
         <w:t>Registrazione utente e accesso</w:t>
       </w:r>
@@ -856,7 +857,7 @@
       <w:pPr>
         <w:pStyle w:val="Titolo2"/>
       </w:pPr>
-      <w:bookmarkStart w:id="3" w:name="_Toc4003751"/>
+      <w:bookmarkStart w:id="3" w:name="_Toc4056477"/>
       <w:r>
         <w:rPr>
           <w:rStyle w:val="Titolo2Carattere"/>
@@ -951,7 +952,7 @@
       <w:pPr>
         <w:pStyle w:val="Titolo2"/>
       </w:pPr>
-      <w:bookmarkStart w:id="4" w:name="_Toc4003752"/>
+      <w:bookmarkStart w:id="4" w:name="_Toc4056478"/>
       <w:r>
         <w:rPr>
           <w:rStyle w:val="Titolo2Carattere"/>
@@ -1041,7 +1042,7 @@
       <w:pPr>
         <w:pStyle w:val="Titolo2"/>
       </w:pPr>
-      <w:bookmarkStart w:id="5" w:name="_Toc4003753"/>
+      <w:bookmarkStart w:id="5" w:name="_Toc4056479"/>
       <w:proofErr w:type="spellStart"/>
       <w:r>
         <w:rPr>
@@ -1158,7 +1159,7 @@
       <w:pPr>
         <w:pStyle w:val="Titolo1"/>
       </w:pPr>
-      <w:bookmarkStart w:id="6" w:name="_Toc4003754"/>
+      <w:bookmarkStart w:id="6" w:name="_Toc4056480"/>
       <w:r>
         <w:lastRenderedPageBreak/>
         <w:t>Sezione notifiche</w:t>
@@ -1244,7 +1245,7 @@
       <w:pPr>
         <w:pStyle w:val="Titolo1"/>
       </w:pPr>
-      <w:bookmarkStart w:id="7" w:name="_Toc4003755"/>
+      <w:bookmarkStart w:id="7" w:name="_Toc4056481"/>
       <w:r>
         <w:t>Sezione eventi</w:t>
       </w:r>
@@ -1313,10 +1314,7 @@
         <w:t>gli eventi imminenti</w:t>
       </w:r>
       <w:r>
-        <w:t xml:space="preserve">, per ogni evento abbiamo la data di inizio, il titolo dell’evento, la descrizione, la data di fine evento e </w:t>
-      </w:r>
-      <w:r>
-        <w:t>la tipologia</w:t>
+        <w:t>, per ogni evento abbiamo la data di inizio, il titolo dell’evento, la descrizione, la data di fine evento e la tipologia</w:t>
       </w:r>
       <w:r>
         <w:t xml:space="preserve"> dell’evento</w:t>
@@ -1328,26 +1326,148 @@
         <w:t xml:space="preserve"> Da questa sezione è possibile accedere al calendario che permette di visualizzare gli eventi in modo più chiaro ed intuitivo.</w:t>
       </w:r>
     </w:p>
+    <w:p/>
+    <w:p/>
     <w:p>
       <w:pPr>
         <w:pStyle w:val="Titolo1"/>
       </w:pPr>
-      <w:bookmarkStart w:id="8" w:name="_Toc4003756"/>
-      <w:r>
+      <w:bookmarkStart w:id="8" w:name="_Toc4056482"/>
+      <w:r>
+        <w:lastRenderedPageBreak/>
         <w:t>Calendario</w:t>
       </w:r>
       <w:bookmarkEnd w:id="8"/>
     </w:p>
     <w:p>
       <w:r>
+        <w:rPr>
+          <w:noProof/>
+        </w:rPr>
+        <w:drawing>
+          <wp:inline distT="0" distB="0" distL="0" distR="0" wp14:anchorId="289F3805" wp14:editId="2AD9842A">
+            <wp:extent cx="6114415" cy="3880485"/>
+            <wp:effectExtent l="0" t="0" r="635" b="5715"/>
+            <wp:docPr id="10" name="Immagine 10"/>
+            <wp:cNvGraphicFramePr>
+              <a:graphicFrameLocks xmlns:a="http://schemas.openxmlformats.org/drawingml/2006/main" noChangeAspect="1"/>
+            </wp:cNvGraphicFramePr>
+            <a:graphic xmlns:a="http://schemas.openxmlformats.org/drawingml/2006/main">
+              <a:graphicData uri="http://schemas.openxmlformats.org/drawingml/2006/picture">
+                <pic:pic xmlns:pic="http://schemas.openxmlformats.org/drawingml/2006/picture">
+                  <pic:nvPicPr>
+                    <pic:cNvPr id="0" name="Picture 1"/>
+                    <pic:cNvPicPr>
+                      <a:picLocks noChangeAspect="1" noChangeArrowheads="1"/>
+                    </pic:cNvPicPr>
+                  </pic:nvPicPr>
+                  <pic:blipFill>
+                    <a:blip r:embed="rId12">
+                      <a:extLst>
+                        <a:ext uri="{28A0092B-C50C-407E-A947-70E740481C1C}">
+                          <a14:useLocalDpi xmlns:a14="http://schemas.microsoft.com/office/drawing/2010/main" val="0"/>
+                        </a:ext>
+                      </a:extLst>
+                    </a:blip>
+                    <a:srcRect/>
+                    <a:stretch>
+                      <a:fillRect/>
+                    </a:stretch>
+                  </pic:blipFill>
+                  <pic:spPr bwMode="auto">
+                    <a:xfrm>
+                      <a:off x="0" y="0"/>
+                      <a:ext cx="6114415" cy="3880485"/>
+                    </a:xfrm>
+                    <a:prstGeom prst="rect">
+                      <a:avLst/>
+                    </a:prstGeom>
+                    <a:noFill/>
+                    <a:ln>
+                      <a:noFill/>
+                    </a:ln>
+                  </pic:spPr>
+                </pic:pic>
+              </a:graphicData>
+            </a:graphic>
+          </wp:inline>
+        </w:drawing>
+      </w:r>
+    </w:p>
+    <w:p>
+      <w:r>
         <w:t>Da questa sezione è possibile visualizzare gli eventi nel modo più intuitivo possibile. Inoltre, è possibile scegliere fra un certo numero di possibili modi per visualizzare gli eventi: vista mensile, vista settimanale, vista giornaliera e lista degli eventi.</w:t>
       </w:r>
+      <w:r>
+        <w:t xml:space="preserve"> Nell’immagine in alto viene mostrata una vista mensile mentre in basso abbiamo la visualizzazione di tipo lista</w:t>
+      </w:r>
+      <w:r>
+        <w:t xml:space="preserve"> che mostra la lista degli eventi nella settimana indicata in alto (17-23 marzo)</w:t>
+      </w:r>
+      <w:r>
+        <w:t>.</w:t>
+      </w:r>
+    </w:p>
+    <w:p>
+      <w:r>
+        <w:rPr>
+          <w:noProof/>
+        </w:rPr>
+        <w:drawing>
+          <wp:inline distT="0" distB="0" distL="0" distR="0" wp14:anchorId="142123C4" wp14:editId="1D85673D">
+            <wp:extent cx="6114415" cy="2734945"/>
+            <wp:effectExtent l="0" t="0" r="635" b="8255"/>
+            <wp:docPr id="11" name="Immagine 11"/>
+            <wp:cNvGraphicFramePr>
+              <a:graphicFrameLocks xmlns:a="http://schemas.openxmlformats.org/drawingml/2006/main" noChangeAspect="1"/>
+            </wp:cNvGraphicFramePr>
+            <a:graphic xmlns:a="http://schemas.openxmlformats.org/drawingml/2006/main">
+              <a:graphicData uri="http://schemas.openxmlformats.org/drawingml/2006/picture">
+                <pic:pic xmlns:pic="http://schemas.openxmlformats.org/drawingml/2006/picture">
+                  <pic:nvPicPr>
+                    <pic:cNvPr id="0" name="Picture 2"/>
+                    <pic:cNvPicPr>
+                      <a:picLocks noChangeAspect="1" noChangeArrowheads="1"/>
+                    </pic:cNvPicPr>
+                  </pic:nvPicPr>
+                  <pic:blipFill>
+                    <a:blip r:embed="rId13">
+                      <a:extLst>
+                        <a:ext uri="{28A0092B-C50C-407E-A947-70E740481C1C}">
+                          <a14:useLocalDpi xmlns:a14="http://schemas.microsoft.com/office/drawing/2010/main" val="0"/>
+                        </a:ext>
+                      </a:extLst>
+                    </a:blip>
+                    <a:srcRect/>
+                    <a:stretch>
+                      <a:fillRect/>
+                    </a:stretch>
+                  </pic:blipFill>
+                  <pic:spPr bwMode="auto">
+                    <a:xfrm>
+                      <a:off x="0" y="0"/>
+                      <a:ext cx="6114415" cy="2734945"/>
+                    </a:xfrm>
+                    <a:prstGeom prst="rect">
+                      <a:avLst/>
+                    </a:prstGeom>
+                    <a:noFill/>
+                    <a:ln>
+                      <a:noFill/>
+                    </a:ln>
+                  </pic:spPr>
+                </pic:pic>
+              </a:graphicData>
+            </a:graphic>
+          </wp:inline>
+        </w:drawing>
+      </w:r>
     </w:p>
     <w:sectPr>
-      <w:headerReference w:type="default" r:id="rId12"/>
-      <w:footerReference w:type="default" r:id="rId13"/>
-      <w:headerReference w:type="first" r:id="rId14"/>
-      <w:footerReference w:type="first" r:id="rId15"/>
+      <w:headerReference w:type="default" r:id="rId14"/>
+      <w:footerReference w:type="default" r:id="rId15"/>
+      <w:headerReference w:type="first" r:id="rId16"/>
+      <w:footerReference w:type="first" r:id="rId17"/>
       <w:pgSz w:w="11906" w:h="16838"/>
       <w:pgMar w:top="1843" w:right="1134" w:bottom="1134" w:left="1134" w:header="284" w:footer="708" w:gutter="0"/>
       <w:cols w:space="708"/>
@@ -1945,7 +2065,13 @@
       <w:rPr>
         <w:sz w:val="24"/>
       </w:rPr>
-      <w:t>20</w:t>
+      <w:t>2</w:t>
+    </w:r>
+    <w:r>
+      <w:rPr>
+        <w:sz w:val="24"/>
+      </w:rPr>
+      <w:t>1</w:t>
     </w:r>
     <w:r>
       <w:rPr>
@@ -2500,7 +2626,13 @@
       <w:rPr>
         <w:sz w:val="24"/>
       </w:rPr>
-      <w:t>20</w:t>
+      <w:t>2</w:t>
+    </w:r>
+    <w:r>
+      <w:rPr>
+        <w:sz w:val="24"/>
+      </w:rPr>
+      <w:t>1</w:t>
     </w:r>
     <w:r>
       <w:rPr>
@@ -3381,6 +3513,7 @@
     <w:lsdException w:name="HTML Sample" w:semiHidden="1" w:unhideWhenUsed="1"/>
     <w:lsdException w:name="HTML Typewriter" w:semiHidden="1" w:unhideWhenUsed="1"/>
     <w:lsdException w:name="HTML Variable" w:semiHidden="1" w:unhideWhenUsed="1"/>
+    <w:lsdException w:name="Normal Table" w:semiHidden="1" w:unhideWhenUsed="1"/>
     <w:lsdException w:name="annotation subject" w:semiHidden="1" w:unhideWhenUsed="1"/>
     <w:lsdException w:name="No List" w:semiHidden="1" w:unhideWhenUsed="1"/>
     <w:lsdException w:name="Outline List 1" w:semiHidden="1" w:unhideWhenUsed="1"/>
@@ -3424,8 +3557,10 @@
     <w:lsdException w:name="Table Elegant" w:semiHidden="1" w:unhideWhenUsed="1"/>
     <w:lsdException w:name="Table Professional" w:semiHidden="1" w:unhideWhenUsed="1"/>
     <w:lsdException w:name="Table Subtle 1" w:semiHidden="1" w:unhideWhenUsed="1"/>
+    <w:lsdException w:name="Table Subtle 2" w:semiHidden="1" w:unhideWhenUsed="1"/>
     <w:lsdException w:name="Table Web 1" w:semiHidden="1" w:unhideWhenUsed="1"/>
     <w:lsdException w:name="Table Web 2" w:semiHidden="1" w:unhideWhenUsed="1"/>
+    <w:lsdException w:name="Table Web 3" w:semiHidden="1" w:unhideWhenUsed="1"/>
     <w:lsdException w:name="Balloon Text" w:semiHidden="1" w:unhideWhenUsed="1"/>
     <w:lsdException w:name="Table Grid" w:uiPriority="39"/>
     <w:lsdException w:name="Table Theme" w:semiHidden="1" w:unhideWhenUsed="1"/>
@@ -4229,7 +4364,7 @@
 </file>
 
 <file path=customXml/itemProps1.xml><?xml version="1.0" encoding="utf-8"?>
-<ds:datastoreItem xmlns:ds="http://schemas.openxmlformats.org/officeDocument/2006/customXml" ds:itemID="{C162572B-1FC0-4525-AB31-7FBF1DCA81EA}">
+<ds:datastoreItem xmlns:ds="http://schemas.openxmlformats.org/officeDocument/2006/customXml" ds:itemID="{6BB1331A-7C3E-4B35-B124-86BA5FBEE8DC}">
   <ds:schemaRefs>
     <ds:schemaRef ds:uri="http://schemas.openxmlformats.org/officeDocument/2006/bibliography"/>
   </ds:schemaRefs>

</xml_diff>

<commit_message>
Inseriti form nel manuale
</commit_message>
<xml_diff>
--- a/Documentazione/GDPRPrj_ManualeUtente/GDPRPrj_ManualeUtente_v0.1.docx
+++ b/Documentazione/GDPRPrj_ManualeUtente/GDPRPrj_ManualeUtente_v0.1.docx
@@ -110,6 +110,8 @@
           <w:r>
             <w:t>Indice</w:t>
           </w:r>
+          <w:bookmarkStart w:id="0" w:name="_GoBack"/>
+          <w:bookmarkEnd w:id="0"/>
         </w:p>
         <w:p>
           <w:pPr>
@@ -144,7 +146,7 @@
             </w:rPr>
             <w:fldChar w:fldCharType="separate"/>
           </w:r>
-          <w:hyperlink w:anchor="_Toc4056475" w:history="1">
+          <w:hyperlink w:anchor="_Toc4159598" w:history="1">
             <w:r>
               <w:rPr>
                 <w:rStyle w:val="Collegamentoipertestuale"/>
@@ -171,7 +173,7 @@
                 <w:noProof/>
                 <w:webHidden/>
               </w:rPr>
-              <w:instrText xml:space="preserve"> PAGEREF _Toc4056475 \h </w:instrText>
+              <w:instrText xml:space="preserve"> PAGEREF _Toc4159598 \h </w:instrText>
             </w:r>
             <w:r>
               <w:rPr>
@@ -214,7 +216,7 @@
               <w:lang w:eastAsia="it-IT"/>
             </w:rPr>
           </w:pPr>
-          <w:hyperlink w:anchor="_Toc4056476" w:history="1">
+          <w:hyperlink w:anchor="_Toc4159599" w:history="1">
             <w:r>
               <w:rPr>
                 <w:rStyle w:val="Collegamentoipertestuale"/>
@@ -241,7 +243,7 @@
                 <w:noProof/>
                 <w:webHidden/>
               </w:rPr>
-              <w:instrText xml:space="preserve"> PAGEREF _Toc4056476 \h </w:instrText>
+              <w:instrText xml:space="preserve"> PAGEREF _Toc4159599 \h </w:instrText>
             </w:r>
             <w:r>
               <w:rPr>
@@ -284,7 +286,7 @@
               <w:lang w:eastAsia="it-IT"/>
             </w:rPr>
           </w:pPr>
-          <w:hyperlink w:anchor="_Toc4056477" w:history="1">
+          <w:hyperlink w:anchor="_Toc4159600" w:history="1">
             <w:r>
               <w:rPr>
                 <w:rStyle w:val="Collegamentoipertestuale"/>
@@ -311,7 +313,7 @@
                 <w:noProof/>
                 <w:webHidden/>
               </w:rPr>
-              <w:instrText xml:space="preserve"> PAGEREF _Toc4056477 \h </w:instrText>
+              <w:instrText xml:space="preserve"> PAGEREF _Toc4159600 \h </w:instrText>
             </w:r>
             <w:r>
               <w:rPr>
@@ -354,7 +356,7 @@
               <w:lang w:eastAsia="it-IT"/>
             </w:rPr>
           </w:pPr>
-          <w:hyperlink w:anchor="_Toc4056478" w:history="1">
+          <w:hyperlink w:anchor="_Toc4159601" w:history="1">
             <w:r>
               <w:rPr>
                 <w:rStyle w:val="Collegamentoipertestuale"/>
@@ -381,7 +383,7 @@
                 <w:noProof/>
                 <w:webHidden/>
               </w:rPr>
-              <w:instrText xml:space="preserve"> PAGEREF _Toc4056478 \h </w:instrText>
+              <w:instrText xml:space="preserve"> PAGEREF _Toc4159601 \h </w:instrText>
             </w:r>
             <w:r>
               <w:rPr>
@@ -424,7 +426,7 @@
               <w:lang w:eastAsia="it-IT"/>
             </w:rPr>
           </w:pPr>
-          <w:hyperlink w:anchor="_Toc4056479" w:history="1">
+          <w:hyperlink w:anchor="_Toc4159602" w:history="1">
             <w:r>
               <w:rPr>
                 <w:rStyle w:val="Collegamentoipertestuale"/>
@@ -451,7 +453,7 @@
                 <w:noProof/>
                 <w:webHidden/>
               </w:rPr>
-              <w:instrText xml:space="preserve"> PAGEREF _Toc4056479 \h </w:instrText>
+              <w:instrText xml:space="preserve"> PAGEREF _Toc4159602 \h </w:instrText>
             </w:r>
             <w:r>
               <w:rPr>
@@ -494,7 +496,7 @@
               <w:lang w:eastAsia="it-IT"/>
             </w:rPr>
           </w:pPr>
-          <w:hyperlink w:anchor="_Toc4056480" w:history="1">
+          <w:hyperlink w:anchor="_Toc4159603" w:history="1">
             <w:r>
               <w:rPr>
                 <w:rStyle w:val="Collegamentoipertestuale"/>
@@ -521,7 +523,7 @@
                 <w:noProof/>
                 <w:webHidden/>
               </w:rPr>
-              <w:instrText xml:space="preserve"> PAGEREF _Toc4056480 \h </w:instrText>
+              <w:instrText xml:space="preserve"> PAGEREF _Toc4159603 \h </w:instrText>
             </w:r>
             <w:r>
               <w:rPr>
@@ -564,7 +566,7 @@
               <w:lang w:eastAsia="it-IT"/>
             </w:rPr>
           </w:pPr>
-          <w:hyperlink w:anchor="_Toc4056481" w:history="1">
+          <w:hyperlink w:anchor="_Toc4159604" w:history="1">
             <w:r>
               <w:rPr>
                 <w:rStyle w:val="Collegamentoipertestuale"/>
@@ -591,7 +593,7 @@
                 <w:noProof/>
                 <w:webHidden/>
               </w:rPr>
-              <w:instrText xml:space="preserve"> PAGEREF _Toc4056481 \h </w:instrText>
+              <w:instrText xml:space="preserve"> PAGEREF _Toc4159604 \h </w:instrText>
             </w:r>
             <w:r>
               <w:rPr>
@@ -634,7 +636,7 @@
               <w:lang w:eastAsia="it-IT"/>
             </w:rPr>
           </w:pPr>
-          <w:hyperlink w:anchor="_Toc4056482" w:history="1">
+          <w:hyperlink w:anchor="_Toc4159605" w:history="1">
             <w:r>
               <w:rPr>
                 <w:rStyle w:val="Collegamentoipertestuale"/>
@@ -661,7 +663,7 @@
                 <w:noProof/>
                 <w:webHidden/>
               </w:rPr>
-              <w:instrText xml:space="preserve"> PAGEREF _Toc4056482 \h </w:instrText>
+              <w:instrText xml:space="preserve"> PAGEREF _Toc4159605 \h </w:instrText>
             </w:r>
             <w:r>
               <w:rPr>
@@ -682,6 +684,146 @@
                 <w:webHidden/>
               </w:rPr>
               <w:t>5</w:t>
+            </w:r>
+            <w:r>
+              <w:rPr>
+                <w:noProof/>
+                <w:webHidden/>
+              </w:rPr>
+              <w:fldChar w:fldCharType="end"/>
+            </w:r>
+          </w:hyperlink>
+        </w:p>
+        <w:p>
+          <w:pPr>
+            <w:pStyle w:val="Sommario1"/>
+            <w:tabs>
+              <w:tab w:val="right" w:leader="dot" w:pos="9628"/>
+            </w:tabs>
+            <w:rPr>
+              <w:rFonts w:eastAsiaTheme="minorEastAsia"/>
+              <w:noProof/>
+              <w:lang w:eastAsia="it-IT"/>
+            </w:rPr>
+          </w:pPr>
+          <w:hyperlink w:anchor="_Toc4159606" w:history="1">
+            <w:r>
+              <w:rPr>
+                <w:rStyle w:val="Collegamentoipertestuale"/>
+                <w:noProof/>
+              </w:rPr>
+              <w:t>Inserire nuova tipologia di evento (tramite form)</w:t>
+            </w:r>
+            <w:r>
+              <w:rPr>
+                <w:noProof/>
+                <w:webHidden/>
+              </w:rPr>
+              <w:tab/>
+            </w:r>
+            <w:r>
+              <w:rPr>
+                <w:noProof/>
+                <w:webHidden/>
+              </w:rPr>
+              <w:fldChar w:fldCharType="begin"/>
+            </w:r>
+            <w:r>
+              <w:rPr>
+                <w:noProof/>
+                <w:webHidden/>
+              </w:rPr>
+              <w:instrText xml:space="preserve"> PAGEREF _Toc4159606 \h </w:instrText>
+            </w:r>
+            <w:r>
+              <w:rPr>
+                <w:noProof/>
+                <w:webHidden/>
+              </w:rPr>
+            </w:r>
+            <w:r>
+              <w:rPr>
+                <w:noProof/>
+                <w:webHidden/>
+              </w:rPr>
+              <w:fldChar w:fldCharType="separate"/>
+            </w:r>
+            <w:r>
+              <w:rPr>
+                <w:noProof/>
+                <w:webHidden/>
+              </w:rPr>
+              <w:t>6</w:t>
+            </w:r>
+            <w:r>
+              <w:rPr>
+                <w:noProof/>
+                <w:webHidden/>
+              </w:rPr>
+              <w:fldChar w:fldCharType="end"/>
+            </w:r>
+          </w:hyperlink>
+        </w:p>
+        <w:p>
+          <w:pPr>
+            <w:pStyle w:val="Sommario1"/>
+            <w:tabs>
+              <w:tab w:val="right" w:leader="dot" w:pos="9628"/>
+            </w:tabs>
+            <w:rPr>
+              <w:rFonts w:eastAsiaTheme="minorEastAsia"/>
+              <w:noProof/>
+              <w:lang w:eastAsia="it-IT"/>
+            </w:rPr>
+          </w:pPr>
+          <w:hyperlink w:anchor="_Toc4159607" w:history="1">
+            <w:r>
+              <w:rPr>
+                <w:rStyle w:val="Collegamentoipertestuale"/>
+                <w:noProof/>
+              </w:rPr>
+              <w:t>Inserire nuovo evento (tramite form)</w:t>
+            </w:r>
+            <w:r>
+              <w:rPr>
+                <w:noProof/>
+                <w:webHidden/>
+              </w:rPr>
+              <w:tab/>
+            </w:r>
+            <w:r>
+              <w:rPr>
+                <w:noProof/>
+                <w:webHidden/>
+              </w:rPr>
+              <w:fldChar w:fldCharType="begin"/>
+            </w:r>
+            <w:r>
+              <w:rPr>
+                <w:noProof/>
+                <w:webHidden/>
+              </w:rPr>
+              <w:instrText xml:space="preserve"> PAGEREF _Toc4159607 \h </w:instrText>
+            </w:r>
+            <w:r>
+              <w:rPr>
+                <w:noProof/>
+                <w:webHidden/>
+              </w:rPr>
+            </w:r>
+            <w:r>
+              <w:rPr>
+                <w:noProof/>
+                <w:webHidden/>
+              </w:rPr>
+              <w:fldChar w:fldCharType="separate"/>
+            </w:r>
+            <w:r>
+              <w:rPr>
+                <w:noProof/>
+                <w:webHidden/>
+              </w:rPr>
+              <w:t>7</w:t>
             </w:r>
             <w:r>
               <w:rPr>
@@ -816,15 +958,14 @@
       <w:pPr>
         <w:pStyle w:val="Titolo1"/>
       </w:pPr>
-      <w:bookmarkStart w:id="0" w:name="_Toc4056475"/>
-      <w:r>
-        <w:lastRenderedPageBreak/>
+      <w:bookmarkStart w:id="1" w:name="_Toc4159598"/>
+      <w:r>
         <w:t>I</w:t>
       </w:r>
       <w:r>
         <w:t>ntroduzione</w:t>
       </w:r>
-      <w:bookmarkEnd w:id="0"/>
+      <w:bookmarkEnd w:id="1"/>
     </w:p>
     <w:p>
       <w:r>
@@ -844,17 +985,17 @@
       <w:pPr>
         <w:pStyle w:val="Titolo1"/>
       </w:pPr>
-      <w:bookmarkStart w:id="1" w:name="_Toc4056476"/>
+      <w:bookmarkStart w:id="2" w:name="_Toc4159599"/>
       <w:r>
         <w:t>Registrazione utente e accesso</w:t>
       </w:r>
-      <w:bookmarkEnd w:id="1"/>
+      <w:bookmarkEnd w:id="2"/>
     </w:p>
     <w:p>
       <w:pPr>
         <w:pStyle w:val="Titolo2"/>
       </w:pPr>
-      <w:bookmarkStart w:id="2" w:name="_Toc4056477"/>
+      <w:bookmarkStart w:id="3" w:name="_Toc4159600"/>
       <w:r>
         <w:rPr>
           <w:rStyle w:val="Titolo2Carattere"/>
@@ -862,7 +1003,7 @@
         </w:rPr>
         <w:t>Registrazione utente</w:t>
       </w:r>
-      <w:bookmarkEnd w:id="2"/>
+      <w:bookmarkEnd w:id="3"/>
     </w:p>
     <w:p>
       <w:pPr>
@@ -949,16 +1090,15 @@
       <w:pPr>
         <w:pStyle w:val="Titolo2"/>
       </w:pPr>
-      <w:bookmarkStart w:id="3" w:name="_Toc4056478"/>
+      <w:bookmarkStart w:id="4" w:name="_Toc4159601"/>
       <w:r>
         <w:rPr>
           <w:rStyle w:val="Titolo2Carattere"/>
           <w:b/>
         </w:rPr>
-        <w:lastRenderedPageBreak/>
         <w:t>Login</w:t>
       </w:r>
-      <w:bookmarkEnd w:id="3"/>
+      <w:bookmarkEnd w:id="4"/>
     </w:p>
     <w:p>
       <w:pPr>
@@ -1039,7 +1179,7 @@
       <w:pPr>
         <w:pStyle w:val="Titolo2"/>
       </w:pPr>
-      <w:bookmarkStart w:id="4" w:name="_Toc4056479"/>
+      <w:bookmarkStart w:id="5" w:name="_Toc4159602"/>
       <w:proofErr w:type="spellStart"/>
       <w:r>
         <w:rPr>
@@ -1055,7 +1195,7 @@
         </w:rPr>
         <w:t>out</w:t>
       </w:r>
-      <w:bookmarkEnd w:id="4"/>
+      <w:bookmarkEnd w:id="5"/>
       <w:proofErr w:type="spellEnd"/>
     </w:p>
     <w:p>
@@ -1138,7 +1278,11 @@
         <w:t>” presente nell</w:t>
       </w:r>
       <w:r>
-        <w:t>a schermata principale (home page)</w:t>
+        <w:t xml:space="preserve">a schermata principale </w:t>
+      </w:r>
+      <w:r>
+        <w:lastRenderedPageBreak/>
+        <w:t>(home page)</w:t>
       </w:r>
       <w:r>
         <w:t xml:space="preserve"> del sistema. Una volta effettuato il </w:t>
@@ -1156,12 +1300,11 @@
       <w:pPr>
         <w:pStyle w:val="Titolo1"/>
       </w:pPr>
-      <w:bookmarkStart w:id="5" w:name="_Toc4056480"/>
-      <w:r>
-        <w:lastRenderedPageBreak/>
+      <w:bookmarkStart w:id="6" w:name="_Toc4159603"/>
+      <w:r>
         <w:t>Sezione notifiche</w:t>
       </w:r>
-      <w:bookmarkEnd w:id="5"/>
+      <w:bookmarkEnd w:id="6"/>
     </w:p>
     <w:p>
       <w:pPr>
@@ -1242,11 +1385,11 @@
       <w:pPr>
         <w:pStyle w:val="Titolo1"/>
       </w:pPr>
-      <w:bookmarkStart w:id="6" w:name="_Toc4056481"/>
+      <w:bookmarkStart w:id="7" w:name="_Toc4159604"/>
       <w:r>
         <w:t>Sezione eventi</w:t>
       </w:r>
-      <w:bookmarkEnd w:id="6"/>
+      <w:bookmarkEnd w:id="7"/>
     </w:p>
     <w:p>
       <w:r>
@@ -1329,12 +1472,11 @@
       <w:pPr>
         <w:pStyle w:val="Titolo1"/>
       </w:pPr>
-      <w:bookmarkStart w:id="7" w:name="_Toc4056482"/>
-      <w:r>
-        <w:lastRenderedPageBreak/>
+      <w:bookmarkStart w:id="8" w:name="_Toc4159605"/>
+      <w:r>
         <w:t>Calendario</w:t>
       </w:r>
-      <w:bookmarkEnd w:id="7"/>
+      <w:bookmarkEnd w:id="8"/>
     </w:p>
     <w:p>
       <w:r>
@@ -1406,12 +1548,11 @@
       </w:r>
     </w:p>
     <w:p>
-      <w:bookmarkStart w:id="8" w:name="_GoBack"/>
-      <w:bookmarkEnd w:id="8"/>
       <w:r>
         <w:rPr>
           <w:noProof/>
         </w:rPr>
+        <w:lastRenderedPageBreak/>
         <w:drawing>
           <wp:inline distT="0" distB="0" distL="0" distR="0" wp14:anchorId="11DC80C6" wp14:editId="047FEE10">
             <wp:extent cx="6114415" cy="2989580"/>
@@ -1462,11 +1603,323 @@
         </w:drawing>
       </w:r>
     </w:p>
+    <w:p>
+      <w:pPr>
+        <w:pStyle w:val="Titolo1"/>
+      </w:pPr>
+      <w:bookmarkStart w:id="9" w:name="_Toc4159606"/>
+      <w:r>
+        <w:t xml:space="preserve">Inserire nuova tipologia di evento (tramite </w:t>
+      </w:r>
+      <w:proofErr w:type="spellStart"/>
+      <w:r>
+        <w:t>form</w:t>
+      </w:r>
+      <w:proofErr w:type="spellEnd"/>
+      <w:r>
+        <w:t>)</w:t>
+      </w:r>
+      <w:bookmarkEnd w:id="9"/>
+    </w:p>
+    <w:p>
+      <w:pPr>
+        <w:jc w:val="center"/>
+      </w:pPr>
+      <w:r>
+        <w:rPr>
+          <w:noProof/>
+        </w:rPr>
+        <w:drawing>
+          <wp:inline distT="0" distB="0" distL="0" distR="0" wp14:anchorId="5DBF7568" wp14:editId="4A3B7FE3">
+            <wp:extent cx="5136515" cy="3514725"/>
+            <wp:effectExtent l="0" t="0" r="6985" b="9525"/>
+            <wp:docPr id="11" name="Immagine 11"/>
+            <wp:cNvGraphicFramePr>
+              <a:graphicFrameLocks xmlns:a="http://schemas.openxmlformats.org/drawingml/2006/main" noChangeAspect="1"/>
+            </wp:cNvGraphicFramePr>
+            <a:graphic xmlns:a="http://schemas.openxmlformats.org/drawingml/2006/main">
+              <a:graphicData uri="http://schemas.openxmlformats.org/drawingml/2006/picture">
+                <pic:pic xmlns:pic="http://schemas.openxmlformats.org/drawingml/2006/picture">
+                  <pic:nvPicPr>
+                    <pic:cNvPr id="0" name="Picture 1"/>
+                    <pic:cNvPicPr>
+                      <a:picLocks noChangeAspect="1" noChangeArrowheads="1"/>
+                    </pic:cNvPicPr>
+                  </pic:nvPicPr>
+                  <pic:blipFill>
+                    <a:blip r:embed="rId14">
+                      <a:extLst>
+                        <a:ext uri="{28A0092B-C50C-407E-A947-70E740481C1C}">
+                          <a14:useLocalDpi xmlns:a14="http://schemas.microsoft.com/office/drawing/2010/main" val="0"/>
+                        </a:ext>
+                      </a:extLst>
+                    </a:blip>
+                    <a:srcRect/>
+                    <a:stretch>
+                      <a:fillRect/>
+                    </a:stretch>
+                  </pic:blipFill>
+                  <pic:spPr bwMode="auto">
+                    <a:xfrm>
+                      <a:off x="0" y="0"/>
+                      <a:ext cx="5136515" cy="3514725"/>
+                    </a:xfrm>
+                    <a:prstGeom prst="rect">
+                      <a:avLst/>
+                    </a:prstGeom>
+                    <a:noFill/>
+                    <a:ln>
+                      <a:noFill/>
+                    </a:ln>
+                  </pic:spPr>
+                </pic:pic>
+              </a:graphicData>
+            </a:graphic>
+          </wp:inline>
+        </w:drawing>
+      </w:r>
+    </w:p>
+    <w:p>
+      <w:r>
+        <w:t>Per inserire una nuova tipologia di evento è sufficiente fare click sul tasto “</w:t>
+      </w:r>
+      <w:proofErr w:type="spellStart"/>
+      <w:r>
+        <w:t>Event</w:t>
+      </w:r>
+      <w:proofErr w:type="spellEnd"/>
+      <w:r>
+        <w:t xml:space="preserve"> </w:t>
+      </w:r>
+      <w:proofErr w:type="spellStart"/>
+      <w:r>
+        <w:t>Typology</w:t>
+      </w:r>
+      <w:proofErr w:type="spellEnd"/>
+      <w:r>
+        <w:t xml:space="preserve"> Form” presente nella home page dell’applicazione. Da lì si accede ad un </w:t>
+      </w:r>
+      <w:proofErr w:type="spellStart"/>
+      <w:r>
+        <w:t>form</w:t>
+      </w:r>
+      <w:proofErr w:type="spellEnd"/>
+      <w:r>
+        <w:t xml:space="preserve"> come mostrato nell’immagine in alto. Ci sono alcuni campi da completare obbligatoriamente, quelli segnalati con un asterisco, mentre gli altri sono opzionali. Una volta inseriti i dettagli della tipologia si clicca sul bottone verde “Create </w:t>
+      </w:r>
+      <w:proofErr w:type="spellStart"/>
+      <w:r>
+        <w:t>Typology</w:t>
+      </w:r>
+      <w:proofErr w:type="spellEnd"/>
+      <w:r>
+        <w:t>” e verrà mostrato un messaggio che mostra i valori dei campi appena inseriti</w:t>
+      </w:r>
+      <w:r>
+        <w:t xml:space="preserve"> e che ci dice che la nuova tipologia è stata creata</w:t>
+      </w:r>
+      <w:r>
+        <w:t>.</w:t>
+      </w:r>
+      <w:r>
+        <w:t xml:space="preserve"> A questo punto si può tornare alla home page premendo due volte</w:t>
+      </w:r>
+      <w:r>
+        <w:t xml:space="preserve"> (con una </w:t>
+      </w:r>
+      <w:proofErr w:type="spellStart"/>
+      <w:r>
+        <w:t>si</w:t>
+      </w:r>
+      <w:proofErr w:type="spellEnd"/>
+      <w:r>
+        <w:t xml:space="preserve"> torna al </w:t>
+      </w:r>
+      <w:proofErr w:type="spellStart"/>
+      <w:r>
+        <w:t>form</w:t>
+      </w:r>
+      <w:proofErr w:type="spellEnd"/>
+      <w:r>
+        <w:t>, premendolo di nuovo si torna alla home page)</w:t>
+      </w:r>
+      <w:r>
+        <w:t xml:space="preserve"> il tasto indietro del browser.</w:t>
+      </w:r>
+    </w:p>
+    <w:p>
+      <w:pPr>
+        <w:pStyle w:val="Titolo1"/>
+      </w:pPr>
+      <w:bookmarkStart w:id="10" w:name="_Toc4159607"/>
+      <w:r>
+        <w:lastRenderedPageBreak/>
+        <w:t>Inserire nuovo evento</w:t>
+      </w:r>
+      <w:r>
+        <w:t xml:space="preserve"> (tramite </w:t>
+      </w:r>
+      <w:proofErr w:type="spellStart"/>
+      <w:r>
+        <w:t>form</w:t>
+      </w:r>
+      <w:proofErr w:type="spellEnd"/>
+      <w:r>
+        <w:t>)</w:t>
+      </w:r>
+      <w:bookmarkEnd w:id="10"/>
+    </w:p>
+    <w:p>
+      <w:r>
+        <w:t>Per inserire un nuovo evento è sufficiente fare click sul tasto “</w:t>
+      </w:r>
+      <w:proofErr w:type="spellStart"/>
+      <w:r>
+        <w:t>Events</w:t>
+      </w:r>
+      <w:proofErr w:type="spellEnd"/>
+      <w:r>
+        <w:t xml:space="preserve"> Form” presente nella home page dell’applicazione. Da lì si accede ad un </w:t>
+      </w:r>
+      <w:proofErr w:type="spellStart"/>
+      <w:r>
+        <w:t>form</w:t>
+      </w:r>
+      <w:proofErr w:type="spellEnd"/>
+      <w:r>
+        <w:t xml:space="preserve"> come mostrato nell’immagine in </w:t>
+      </w:r>
+      <w:r>
+        <w:t>basso</w:t>
+      </w:r>
+      <w:r>
+        <w:t xml:space="preserve">. Ci sono alcuni campi da completare obbligatoriamente, quelli segnalati con un asterisco, mentre gli altri sono opzionali. Una volta inseriti i dettagli dell’evento si clicca sul bottone verde “Create </w:t>
+      </w:r>
+      <w:proofErr w:type="spellStart"/>
+      <w:r>
+        <w:t>Event</w:t>
+      </w:r>
+      <w:proofErr w:type="spellEnd"/>
+      <w:r>
+        <w:t xml:space="preserve">” e verrà mostrato un messaggio che mostra i valori dei campi appena inseriti e che ci dice che il nuovo evento è stato creato. A questo punto si può tornare alla home page premendo due volte (con una si torna al </w:t>
+      </w:r>
+      <w:proofErr w:type="spellStart"/>
+      <w:r>
+        <w:t>form</w:t>
+      </w:r>
+      <w:proofErr w:type="spellEnd"/>
+      <w:r>
+        <w:t>, premendolo di nuovo si torna alla home page) il tasto indietro del browser.</w:t>
+      </w:r>
+    </w:p>
+    <w:p>
+      <w:r>
+        <w:t xml:space="preserve">A differenza del </w:t>
+      </w:r>
+      <w:proofErr w:type="spellStart"/>
+      <w:r>
+        <w:t>form</w:t>
+      </w:r>
+      <w:proofErr w:type="spellEnd"/>
+      <w:r>
+        <w:t xml:space="preserve"> per le tipologie, dal momento che ogni evento deve essere associato ad una tipologia, se la tipologia per l’evento che stiamo per inserire non è presente fra le tipologie suggerite</w:t>
+      </w:r>
+      <w:r>
+        <w:t xml:space="preserve"> fra i valori del campo “</w:t>
+      </w:r>
+      <w:proofErr w:type="spellStart"/>
+      <w:r>
+        <w:t>Tipology</w:t>
+      </w:r>
+      <w:proofErr w:type="spellEnd"/>
+      <w:r>
+        <w:t xml:space="preserve">” è possibile crearne una nuova tramite il tasto “Create new </w:t>
+      </w:r>
+      <w:proofErr w:type="spellStart"/>
+      <w:r>
+        <w:t>Event</w:t>
+      </w:r>
+      <w:proofErr w:type="spellEnd"/>
+      <w:r>
+        <w:t xml:space="preserve"> </w:t>
+      </w:r>
+      <w:proofErr w:type="spellStart"/>
+      <w:r>
+        <w:t>Typology</w:t>
+      </w:r>
+      <w:proofErr w:type="spellEnd"/>
+      <w:r>
+        <w:t xml:space="preserve">”: da questo si viene mandati al </w:t>
+      </w:r>
+      <w:proofErr w:type="spellStart"/>
+      <w:r>
+        <w:t>form</w:t>
+      </w:r>
+      <w:proofErr w:type="spellEnd"/>
+      <w:r>
+        <w:t xml:space="preserve"> per le tipologie descritto nella sezione precedente. Dopo aver creato la nuova tipologia è possibile inserire l’evento.</w:t>
+      </w:r>
+    </w:p>
+    <w:p>
+      <w:r>
+        <w:rPr>
+          <w:noProof/>
+        </w:rPr>
+        <w:drawing>
+          <wp:inline distT="0" distB="0" distL="0" distR="0" wp14:anchorId="7F4D46D7" wp14:editId="30DFE4EA">
+            <wp:extent cx="5454594" cy="3716647"/>
+            <wp:effectExtent l="0" t="0" r="0" b="0"/>
+            <wp:docPr id="14" name="Immagine 14"/>
+            <wp:cNvGraphicFramePr>
+              <a:graphicFrameLocks xmlns:a="http://schemas.openxmlformats.org/drawingml/2006/main" noChangeAspect="1"/>
+            </wp:cNvGraphicFramePr>
+            <a:graphic xmlns:a="http://schemas.openxmlformats.org/drawingml/2006/main">
+              <a:graphicData uri="http://schemas.openxmlformats.org/drawingml/2006/picture">
+                <pic:pic xmlns:pic="http://schemas.openxmlformats.org/drawingml/2006/picture">
+                  <pic:nvPicPr>
+                    <pic:cNvPr id="0" name="Picture 3"/>
+                    <pic:cNvPicPr>
+                      <a:picLocks noChangeAspect="1" noChangeArrowheads="1"/>
+                    </pic:cNvPicPr>
+                  </pic:nvPicPr>
+                  <pic:blipFill>
+                    <a:blip r:embed="rId15">
+                      <a:extLst>
+                        <a:ext uri="{28A0092B-C50C-407E-A947-70E740481C1C}">
+                          <a14:useLocalDpi xmlns:a14="http://schemas.microsoft.com/office/drawing/2010/main" val="0"/>
+                        </a:ext>
+                      </a:extLst>
+                    </a:blip>
+                    <a:srcRect/>
+                    <a:stretch>
+                      <a:fillRect/>
+                    </a:stretch>
+                  </pic:blipFill>
+                  <pic:spPr bwMode="auto">
+                    <a:xfrm>
+                      <a:off x="0" y="0"/>
+                      <a:ext cx="5539093" cy="3774223"/>
+                    </a:xfrm>
+                    <a:prstGeom prst="rect">
+                      <a:avLst/>
+                    </a:prstGeom>
+                    <a:noFill/>
+                    <a:ln>
+                      <a:noFill/>
+                    </a:ln>
+                  </pic:spPr>
+                </pic:pic>
+              </a:graphicData>
+            </a:graphic>
+          </wp:inline>
+        </w:drawing>
+      </w:r>
+    </w:p>
     <w:sectPr>
-      <w:headerReference w:type="default" r:id="rId14"/>
-      <w:footerReference w:type="default" r:id="rId15"/>
-      <w:headerReference w:type="first" r:id="rId16"/>
-      <w:footerReference w:type="first" r:id="rId17"/>
+      <w:headerReference w:type="default" r:id="rId16"/>
+      <w:footerReference w:type="default" r:id="rId17"/>
+      <w:headerReference w:type="first" r:id="rId18"/>
+      <w:footerReference w:type="first" r:id="rId19"/>
       <w:pgSz w:w="11906" w:h="16838"/>
       <w:pgMar w:top="1843" w:right="1134" w:bottom="1134" w:left="1134" w:header="284" w:footer="708" w:gutter="0"/>
       <w:cols w:space="708"/>
@@ -2025,6 +2478,12 @@
       <w:rPr>
         <w:sz w:val="24"/>
       </w:rPr>
+      <w:t>.1</w:t>
+    </w:r>
+    <w:r>
+      <w:rPr>
+        <w:sz w:val="24"/>
+      </w:rPr>
       <w:t xml:space="preserve"> </w:t>
     </w:r>
     <w:r>
@@ -2070,7 +2529,7 @@
       <w:rPr>
         <w:sz w:val="24"/>
       </w:rPr>
-      <w:t>1</w:t>
+      <w:t>2</w:t>
     </w:r>
     <w:r>
       <w:rPr>
@@ -2586,6 +3045,12 @@
       <w:rPr>
         <w:sz w:val="24"/>
       </w:rPr>
+      <w:t>.1</w:t>
+    </w:r>
+    <w:r>
+      <w:rPr>
+        <w:sz w:val="24"/>
+      </w:rPr>
       <w:t xml:space="preserve"> </w:t>
     </w:r>
     <w:r>
@@ -2631,7 +3096,7 @@
       <w:rPr>
         <w:sz w:val="24"/>
       </w:rPr>
-      <w:t>1</w:t>
+      <w:t>2</w:t>
     </w:r>
     <w:r>
       <w:rPr>
@@ -4363,7 +4828,7 @@
 </file>
 
 <file path=customXml/itemProps1.xml><?xml version="1.0" encoding="utf-8"?>
-<ds:datastoreItem xmlns:ds="http://schemas.openxmlformats.org/officeDocument/2006/customXml" ds:itemID="{DB8D4A89-1DCD-4AB1-A9D8-E463E065C570}">
+<ds:datastoreItem xmlns:ds="http://schemas.openxmlformats.org/officeDocument/2006/customXml" ds:itemID="{7F45D865-3F40-4EFF-A54E-FFFB3314E1CE}">
   <ds:schemaRefs>
     <ds:schemaRef ds:uri="http://schemas.openxmlformats.org/officeDocument/2006/bibliography"/>
   </ds:schemaRefs>

</xml_diff>